<commit_message>
update to come out from the docker
</commit_message>
<xml_diff>
--- a/Docker_container_building.docx
+++ b/Docker_container_building.docx
@@ -705,13 +705,8 @@
           <w:numId w:val="1"/>
         </w:numPr>
       </w:pPr>
-      <w:proofErr w:type="gramStart"/>
-      <w:r>
-        <w:t>use</w:t>
-      </w:r>
-      <w:proofErr w:type="gramEnd"/>
-      <w:r>
-        <w:t xml:space="preserve"> this docker image in the </w:t>
+      <w:r>
+        <w:t xml:space="preserve">use this docker image in the </w:t>
       </w:r>
       <w:proofErr w:type="spellStart"/>
       <w:r>
@@ -855,7 +850,59 @@
         <w:rPr>
           <w:rFonts w:ascii="Courier New" w:hAnsi="Courier New" w:cs="Courier New"/>
         </w:rPr>
-        <w:t>="http://www-proxy.ericsson.se:8080/"</w:t>
+        <w:t>=</w:t>
+      </w:r>
+      <w:hyperlink r:id="rId6" w:history="1">
+        <w:r>
+          <w:rPr>
+            <w:rStyle w:val="Hyperlink"/>
+            <w:rFonts w:ascii="Courier New" w:hAnsi="Courier New" w:cs="Courier New"/>
+          </w:rPr>
+          <w:t>http://www-proxy.ericsson.se:8080/</w:t>
+        </w:r>
+      </w:hyperlink>
+    </w:p>
+    <w:p>
+      <w:pPr>
+        <w:pStyle w:val="ListParagraph"/>
+        <w:numPr>
+          <w:ilvl w:val="0"/>
+          <w:numId w:val="1"/>
+        </w:numPr>
+      </w:pPr>
+      <w:r>
+        <w:t xml:space="preserve">to come out from the docker images run the following </w:t>
+      </w:r>
+    </w:p>
+    <w:p>
+      <w:pPr>
+        <w:ind w:firstLine="720"/>
+        <w:rPr>
+          <w:rFonts w:ascii="Courier New" w:hAnsi="Courier New" w:cs="Courier New"/>
+        </w:rPr>
+      </w:pPr>
+      <w:proofErr w:type="gramStart"/>
+      <w:r>
+        <w:rPr>
+          <w:rFonts w:ascii="Courier New" w:hAnsi="Courier New" w:cs="Courier New"/>
+        </w:rPr>
+        <w:t>ctrl</w:t>
+      </w:r>
+      <w:proofErr w:type="gramEnd"/>
+      <w:r>
+        <w:rPr>
+          <w:rFonts w:ascii="Courier New" w:hAnsi="Courier New" w:cs="Courier New"/>
+        </w:rPr>
+        <w:t xml:space="preserve"> + p </w:t>
+      </w:r>
+      <w:r>
+        <w:t>and</w:t>
+      </w:r>
+      <w:r>
+        <w:rPr>
+          <w:rFonts w:ascii="Courier New" w:hAnsi="Courier New" w:cs="Courier New"/>
+        </w:rPr>
+        <w:t xml:space="preserve"> ctrl + q </w:t>
       </w:r>
       <w:bookmarkStart w:id="0" w:name="_GoBack"/>
       <w:bookmarkEnd w:id="0"/>
@@ -1179,6 +1226,17 @@
       <w:contextualSpacing/>
     </w:pPr>
   </w:style>
+  <w:style w:type="character" w:styleId="Hyperlink">
+    <w:name w:val="Hyperlink"/>
+    <w:basedOn w:val="DefaultParagraphFont"/>
+    <w:uiPriority w:val="99"/>
+    <w:unhideWhenUsed/>
+    <w:rsid w:val="00A106CF"/>
+    <w:rPr>
+      <w:color w:val="0000FF" w:themeColor="hyperlink"/>
+      <w:u w:val="single"/>
+    </w:rPr>
+  </w:style>
 </w:styles>
 </file>
 
@@ -1379,6 +1437,17 @@
       <w:ind w:left="720"/>
       <w:contextualSpacing/>
     </w:pPr>
+  </w:style>
+  <w:style w:type="character" w:styleId="Hyperlink">
+    <w:name w:val="Hyperlink"/>
+    <w:basedOn w:val="DefaultParagraphFont"/>
+    <w:uiPriority w:val="99"/>
+    <w:unhideWhenUsed/>
+    <w:rsid w:val="00A106CF"/>
+    <w:rPr>
+      <w:color w:val="0000FF" w:themeColor="hyperlink"/>
+      <w:u w:val="single"/>
+    </w:rPr>
   </w:style>
 </w:styles>
 </file>

</xml_diff>